<commit_message>
relatorio de defeito de colaboração
incompleto
</commit_message>
<xml_diff>
--- a/P4/Relatório de Defeitos - Diagrama de Colaboração.docx
+++ b/P4/Relatório de Defeitos - Diagrama de Colaboração.docx
@@ -15,6 +15,11 @@
       <w:r>
         <w:t xml:space="preserve"> – Colaboração </w:t>
       </w:r>
+      <w:r>
+        <w:t>– P4</w:t>
+      </w:r>
+      <w:bookmarkStart w:id="0" w:name="_GoBack"/>
+      <w:bookmarkEnd w:id="0"/>
     </w:p>
     <w:p>
       <w:pPr>
@@ -67,8 +72,6 @@
           <w:b/>
         </w:rPr>
       </w:pPr>
-      <w:bookmarkStart w:id="0" w:name="_GoBack"/>
-      <w:bookmarkEnd w:id="0"/>
     </w:p>
     <w:p>
       <w:pPr>
@@ -137,6 +140,9 @@
             <w:pPr>
               <w:jc w:val="both"/>
             </w:pPr>
+            <w:r>
+              <w:t>1</w:t>
+            </w:r>
           </w:p>
         </w:tc>
         <w:tc>

</xml_diff>